<commit_message>
Dev test file fot lab 1
</commit_message>
<xml_diff>
--- a/lab_1/лаб 1.docx
+++ b/lab_1/лаб 1.docx
@@ -434,8 +434,6 @@
         </w:rPr>
         <w:t xml:space="preserve"> </w:t>
       </w:r>
-      <w:bookmarkStart w:id="0" w:name="_GoBack"/>
-      <w:bookmarkEnd w:id="0"/>
       <w:r>
         <w:rPr>
           <w:rFonts w:ascii="Times New Roman" w:hAnsi="Times New Roman" w:cs="Times New Roman"/>
@@ -612,14 +610,14 @@
       <w:r>
         <w:rPr>
           <w:rFonts w:ascii="Times New Roman" w:hAnsi="Times New Roman" w:cs="Times New Roman"/>
-          <w:noProof/>
-          <w:sz w:val="28"/>
-          <w:szCs w:val="28"/>
+          <w:sz w:val="28"/>
+          <w:szCs w:val="28"/>
+          <w:lang w:val="ru-RU"/>
         </w:rPr>
         <w:lastRenderedPageBreak/>
         <w:drawing>
-          <wp:inline distT="0" distB="0" distL="0" distR="0" wp14:anchorId="27D15BD1" wp14:editId="38767135">
-            <wp:extent cx="6152515" cy="3089275"/>
+          <wp:inline distT="0" distB="0" distL="0" distR="0" wp14:anchorId="79442C2D" wp14:editId="53F38A8A">
+            <wp:extent cx="6152515" cy="6009005"/>
             <wp:effectExtent l="0" t="0" r="635" b="0"/>
             <wp:docPr id="1" name="Рисунок 1"/>
             <wp:cNvGraphicFramePr>
@@ -641,7 +639,7 @@
                   <pic:spPr>
                     <a:xfrm>
                       <a:off x="0" y="0"/>
-                      <a:ext cx="6152515" cy="3089275"/>
+                      <a:ext cx="6152515" cy="6009005"/>
                     </a:xfrm>
                     <a:prstGeom prst="rect">
                       <a:avLst/>
@@ -670,14 +668,65 @@
           <w:lang w:val="ru-RU"/>
         </w:rPr>
       </w:pPr>
-      <w:r>
-        <w:rPr>
-          <w:rFonts w:ascii="Times New Roman" w:hAnsi="Times New Roman" w:cs="Times New Roman"/>
-          <w:sz w:val="28"/>
-          <w:szCs w:val="28"/>
-          <w:lang w:val="ru-RU"/>
-        </w:rPr>
-        <w:t>Доробив апдейт відомостей студента</w:t>
+      <w:proofErr w:type="spellStart"/>
+      <w:r>
+        <w:rPr>
+          <w:rFonts w:ascii="Times New Roman" w:hAnsi="Times New Roman" w:cs="Times New Roman"/>
+          <w:sz w:val="28"/>
+          <w:szCs w:val="28"/>
+          <w:lang w:val="ru-RU"/>
+        </w:rPr>
+        <w:t>Доробив</w:t>
+      </w:r>
+      <w:proofErr w:type="spellEnd"/>
+      <w:r>
+        <w:rPr>
+          <w:rFonts w:ascii="Times New Roman" w:hAnsi="Times New Roman" w:cs="Times New Roman"/>
+          <w:sz w:val="28"/>
+          <w:szCs w:val="28"/>
+          <w:lang w:val="ru-RU"/>
+        </w:rPr>
+        <w:t xml:space="preserve"> </w:t>
+      </w:r>
+      <w:proofErr w:type="spellStart"/>
+      <w:r>
+        <w:rPr>
+          <w:rFonts w:ascii="Times New Roman" w:hAnsi="Times New Roman" w:cs="Times New Roman"/>
+          <w:sz w:val="28"/>
+          <w:szCs w:val="28"/>
+          <w:lang w:val="ru-RU"/>
+        </w:rPr>
+        <w:t>апдейт</w:t>
+      </w:r>
+      <w:proofErr w:type="spellEnd"/>
+      <w:r>
+        <w:rPr>
+          <w:rFonts w:ascii="Times New Roman" w:hAnsi="Times New Roman" w:cs="Times New Roman"/>
+          <w:sz w:val="28"/>
+          <w:szCs w:val="28"/>
+          <w:lang w:val="ru-RU"/>
+        </w:rPr>
+        <w:t xml:space="preserve"> </w:t>
+      </w:r>
+      <w:proofErr w:type="spellStart"/>
+      <w:r>
+        <w:rPr>
+          <w:rFonts w:ascii="Times New Roman" w:hAnsi="Times New Roman" w:cs="Times New Roman"/>
+          <w:sz w:val="28"/>
+          <w:szCs w:val="28"/>
+          <w:lang w:val="ru-RU"/>
+        </w:rPr>
+        <w:t>відомостей</w:t>
+      </w:r>
+      <w:proofErr w:type="spellEnd"/>
+      <w:r>
+        <w:rPr>
+          <w:rFonts w:ascii="Times New Roman" w:hAnsi="Times New Roman" w:cs="Times New Roman"/>
+          <w:sz w:val="28"/>
+          <w:szCs w:val="28"/>
+          <w:lang w:val="ru-RU"/>
+        </w:rPr>
+        <w:t xml:space="preserve"> студента</w:t>
       </w:r>
     </w:p>
     <w:p>
@@ -695,15 +744,15 @@
       <w:r>
         <w:rPr>
           <w:rFonts w:ascii="Times New Roman" w:hAnsi="Times New Roman" w:cs="Times New Roman"/>
-          <w:noProof/>
-          <w:sz w:val="28"/>
-          <w:szCs w:val="28"/>
-        </w:rPr>
+          <w:sz w:val="28"/>
+          <w:szCs w:val="28"/>
+        </w:rPr>
+        <w:lastRenderedPageBreak/>
         <w:drawing>
-          <wp:inline distT="0" distB="0" distL="0" distR="0" wp14:anchorId="36FFDE9F" wp14:editId="0E44878C">
-            <wp:extent cx="6152515" cy="3159760"/>
-            <wp:effectExtent l="0" t="0" r="635" b="2540"/>
-            <wp:docPr id="2" name="Рисунок 2"/>
+          <wp:inline distT="0" distB="0" distL="0" distR="0" wp14:anchorId="719D130C" wp14:editId="0E670B9D">
+            <wp:extent cx="6152515" cy="3493770"/>
+            <wp:effectExtent l="0" t="0" r="635" b="0"/>
+            <wp:docPr id="4" name="Рисунок 4"/>
             <wp:cNvGraphicFramePr>
               <a:graphicFrameLocks xmlns:a="http://schemas.openxmlformats.org/drawingml/2006/main" noChangeAspect="1"/>
             </wp:cNvGraphicFramePr>
@@ -723,7 +772,7 @@
                   <pic:spPr>
                     <a:xfrm>
                       <a:off x="0" y="0"/>
-                      <a:ext cx="6152515" cy="3159760"/>
+                      <a:ext cx="6152515" cy="3493770"/>
                     </a:xfrm>
                     <a:prstGeom prst="rect">
                       <a:avLst/>
@@ -775,16 +824,15 @@
       <w:r>
         <w:rPr>
           <w:rFonts w:ascii="Times New Roman" w:hAnsi="Times New Roman" w:cs="Times New Roman"/>
-          <w:noProof/>
-          <w:sz w:val="28"/>
-          <w:szCs w:val="28"/>
-        </w:rPr>
-        <w:lastRenderedPageBreak/>
+          <w:sz w:val="28"/>
+          <w:szCs w:val="28"/>
+          <w:lang w:val="ru-RU"/>
+        </w:rPr>
         <w:drawing>
-          <wp:inline distT="0" distB="0" distL="0" distR="0" wp14:anchorId="599D71A2" wp14:editId="42F3A0BC">
-            <wp:extent cx="5806943" cy="3124471"/>
-            <wp:effectExtent l="0" t="0" r="3810" b="0"/>
-            <wp:docPr id="3" name="Рисунок 3"/>
+          <wp:inline distT="0" distB="0" distL="0" distR="0" wp14:anchorId="624986A4" wp14:editId="214487B2">
+            <wp:extent cx="6152515" cy="3175000"/>
+            <wp:effectExtent l="0" t="0" r="635" b="6350"/>
+            <wp:docPr id="5" name="Рисунок 5"/>
             <wp:cNvGraphicFramePr>
               <a:graphicFrameLocks xmlns:a="http://schemas.openxmlformats.org/drawingml/2006/main" noChangeAspect="1"/>
             </wp:cNvGraphicFramePr>
@@ -804,7 +852,7 @@
                   <pic:spPr>
                     <a:xfrm>
                       <a:off x="0" y="0"/>
-                      <a:ext cx="5806943" cy="3124471"/>
+                      <a:ext cx="6152515" cy="3175000"/>
                     </a:xfrm>
                     <a:prstGeom prst="rect">
                       <a:avLst/>
@@ -863,31 +911,8 @@
         </w:rPr>
         <w:t>в ході виконання лабораторної роботи я освоїла теоретичні знання про структури даних списків, словників, кортежів та маючи код удосконалила його, додавши функціонал.</w:t>
       </w:r>
-    </w:p>
-    <w:p>
-      <w:pPr>
-        <w:spacing w:after="0" w:line="360" w:lineRule="auto"/>
-        <w:ind w:firstLine="720"/>
-        <w:rPr>
-          <w:rFonts w:ascii="Times New Roman" w:hAnsi="Times New Roman" w:cs="Times New Roman"/>
-          <w:sz w:val="28"/>
-          <w:szCs w:val="28"/>
-          <w:lang w:val="ru-RU"/>
-        </w:rPr>
-      </w:pPr>
-    </w:p>
-    <w:p>
-      <w:pPr>
-        <w:spacing w:after="0" w:line="360" w:lineRule="auto"/>
-        <w:ind w:firstLine="720"/>
-        <w:jc w:val="both"/>
-        <w:rPr>
-          <w:rFonts w:ascii="Times New Roman" w:hAnsi="Times New Roman" w:cs="Times New Roman"/>
-          <w:sz w:val="28"/>
-          <w:szCs w:val="28"/>
-          <w:lang w:val="ru-RU"/>
-        </w:rPr>
-      </w:pPr>
+      <w:bookmarkStart w:id="0" w:name="_GoBack"/>
+      <w:bookmarkEnd w:id="0"/>
     </w:p>
     <w:sectPr>
       <w:headerReference w:type="default" r:id="rId10"/>

</xml_diff>

<commit_message>
Dev test file for lab 1
</commit_message>
<xml_diff>
--- a/lab_1/лаб 1.docx
+++ b/lab_1/лаб 1.docx
@@ -616,9 +616,9 @@
         </w:rPr>
         <w:lastRenderedPageBreak/>
         <w:drawing>
-          <wp:inline distT="0" distB="0" distL="0" distR="0" wp14:anchorId="79442C2D" wp14:editId="53F38A8A">
-            <wp:extent cx="6152515" cy="6009005"/>
-            <wp:effectExtent l="0" t="0" r="635" b="0"/>
+          <wp:inline distT="0" distB="0" distL="0" distR="0" wp14:anchorId="2B941723" wp14:editId="799E8E4B">
+            <wp:extent cx="6152515" cy="3119120"/>
+            <wp:effectExtent l="0" t="0" r="635" b="5080"/>
             <wp:docPr id="1" name="Рисунок 1"/>
             <wp:cNvGraphicFramePr>
               <a:graphicFrameLocks xmlns:a="http://schemas.openxmlformats.org/drawingml/2006/main" noChangeAspect="1"/>
@@ -639,7 +639,7 @@
                   <pic:spPr>
                     <a:xfrm>
                       <a:off x="0" y="0"/>
-                      <a:ext cx="6152515" cy="6009005"/>
+                      <a:ext cx="6152515" cy="3119120"/>
                     </a:xfrm>
                     <a:prstGeom prst="rect">
                       <a:avLst/>
@@ -747,12 +747,11 @@
           <w:sz w:val="28"/>
           <w:szCs w:val="28"/>
         </w:rPr>
-        <w:lastRenderedPageBreak/>
         <w:drawing>
-          <wp:inline distT="0" distB="0" distL="0" distR="0" wp14:anchorId="719D130C" wp14:editId="0E670B9D">
-            <wp:extent cx="6152515" cy="3493770"/>
-            <wp:effectExtent l="0" t="0" r="635" b="0"/>
-            <wp:docPr id="4" name="Рисунок 4"/>
+          <wp:inline distT="0" distB="0" distL="0" distR="0" wp14:anchorId="717B1D54" wp14:editId="200BD841">
+            <wp:extent cx="6152515" cy="3573145"/>
+            <wp:effectExtent l="0" t="0" r="635" b="8255"/>
+            <wp:docPr id="3" name="Рисунок 3"/>
             <wp:cNvGraphicFramePr>
               <a:graphicFrameLocks xmlns:a="http://schemas.openxmlformats.org/drawingml/2006/main" noChangeAspect="1"/>
             </wp:cNvGraphicFramePr>
@@ -772,7 +771,7 @@
                   <pic:spPr>
                     <a:xfrm>
                       <a:off x="0" y="0"/>
-                      <a:ext cx="6152515" cy="3493770"/>
+                      <a:ext cx="6152515" cy="3573145"/>
                     </a:xfrm>
                     <a:prstGeom prst="rect">
                       <a:avLst/>
@@ -828,11 +827,12 @@
           <w:szCs w:val="28"/>
           <w:lang w:val="ru-RU"/>
         </w:rPr>
+        <w:lastRenderedPageBreak/>
         <w:drawing>
-          <wp:inline distT="0" distB="0" distL="0" distR="0" wp14:anchorId="624986A4" wp14:editId="214487B2">
-            <wp:extent cx="6152515" cy="3175000"/>
-            <wp:effectExtent l="0" t="0" r="635" b="6350"/>
-            <wp:docPr id="5" name="Рисунок 5"/>
+          <wp:inline distT="0" distB="0" distL="0" distR="0" wp14:anchorId="729FB9E0" wp14:editId="230B8874">
+            <wp:extent cx="5700254" cy="3520745"/>
+            <wp:effectExtent l="0" t="0" r="0" b="3810"/>
+            <wp:docPr id="6" name="Рисунок 6"/>
             <wp:cNvGraphicFramePr>
               <a:graphicFrameLocks xmlns:a="http://schemas.openxmlformats.org/drawingml/2006/main" noChangeAspect="1"/>
             </wp:cNvGraphicFramePr>
@@ -852,7 +852,7 @@
                   <pic:spPr>
                     <a:xfrm>
                       <a:off x="0" y="0"/>
-                      <a:ext cx="6152515" cy="3175000"/>
+                      <a:ext cx="5700254" cy="3520745"/>
                     </a:xfrm>
                     <a:prstGeom prst="rect">
                       <a:avLst/>
@@ -864,6 +864,8 @@
           </wp:inline>
         </w:drawing>
       </w:r>
+      <w:bookmarkStart w:id="0" w:name="_GoBack"/>
+      <w:bookmarkEnd w:id="0"/>
     </w:p>
     <w:p>
       <w:pPr>
@@ -911,8 +913,6 @@
         </w:rPr>
         <w:t>в ході виконання лабораторної роботи я освоїла теоретичні знання про структури даних списків, словників, кортежів та маючи код удосконалила його, додавши функціонал.</w:t>
       </w:r>
-      <w:bookmarkStart w:id="0" w:name="_GoBack"/>
-      <w:bookmarkEnd w:id="0"/>
     </w:p>
     <w:sectPr>
       <w:headerReference w:type="default" r:id="rId10"/>

</xml_diff>